<commit_message>
Team report and briefing
</commit_message>
<xml_diff>
--- a/Reports/Team12_5.docx
+++ b/Reports/Team12_5.docx
@@ -79,10 +79,10 @@
             <v:path o:extrusionok="f" gradientshapeok="t" o:connecttype="rect"/>
             <o:lock v:ext="edit" aspectratio="t"/>
           </v:shapetype>
-          <v:shape id="_x0000_i1095" type="#_x0000_t75" style="width:507pt;height:71.25pt" o:ole="">
+          <v:shape id="_x0000_i1026" type="#_x0000_t75" style="width:507pt;height:71.25pt" o:ole="">
             <v:imagedata r:id="rId4" o:title=""/>
           </v:shape>
-          <w:control r:id="rId5" w:name="DefaultOcxName" w:shapeid="_x0000_i1095"/>
+          <w:control r:id="rId5" w:name="DefaultOcxName" w:shapeid="_x0000_i1026"/>
         </w:object>
       </w:r>
     </w:p>
@@ -123,10 +123,10 @@
           <w:szCs w:val="24"/>
         </w:rPr>
         <w:object w:dxaOrig="1440" w:dyaOrig="1440">
-          <v:shape id="_x0000_i1096" type="#_x0000_t75" style="width:507pt;height:71.25pt" o:ole="">
+          <v:shape id="_x0000_i1028" type="#_x0000_t75" style="width:507pt;height:71.25pt" o:ole="">
             <v:imagedata r:id="rId6" o:title=""/>
           </v:shape>
-          <w:control r:id="rId7" w:name="DefaultOcxName1" w:shapeid="_x0000_i1096"/>
+          <w:control r:id="rId7" w:name="DefaultOcxName1" w:shapeid="_x0000_i1028"/>
         </w:object>
       </w:r>
     </w:p>
@@ -167,10 +167,10 @@
           <w:szCs w:val="24"/>
         </w:rPr>
         <w:object w:dxaOrig="1440" w:dyaOrig="1440">
-          <v:shape id="_x0000_i1097" type="#_x0000_t75" style="width:507pt;height:71.25pt" o:ole="">
+          <v:shape id="_x0000_i1030" type="#_x0000_t75" style="width:507pt;height:71.25pt" o:ole="">
             <v:imagedata r:id="rId8" o:title=""/>
           </v:shape>
-          <w:control r:id="rId9" w:name="DefaultOcxName2" w:shapeid="_x0000_i1097"/>
+          <w:control r:id="rId9" w:name="DefaultOcxName2" w:shapeid="_x0000_i1030"/>
         </w:object>
       </w:r>
     </w:p>
@@ -211,10 +211,10 @@
           <w:szCs w:val="24"/>
         </w:rPr>
         <w:object w:dxaOrig="1440" w:dyaOrig="1440">
-          <v:shape id="_x0000_i1098" type="#_x0000_t75" style="width:507pt;height:71.25pt" o:ole="">
+          <v:shape id="_x0000_i1032" type="#_x0000_t75" style="width:507pt;height:71.25pt" o:ole="">
             <v:imagedata r:id="rId10" o:title=""/>
           </v:shape>
-          <w:control r:id="rId11" w:name="DefaultOcxName3" w:shapeid="_x0000_i1098"/>
+          <w:control r:id="rId11" w:name="DefaultOcxName3" w:shapeid="_x0000_i1032"/>
         </w:object>
       </w:r>
     </w:p>
@@ -283,10 +283,10 @@
           <w:szCs w:val="24"/>
         </w:rPr>
         <w:object w:dxaOrig="1440" w:dyaOrig="1440">
-          <v:shape id="_x0000_i1099" type="#_x0000_t75" style="width:507pt;height:71.25pt" o:ole="">
+          <v:shape id="_x0000_i1034" type="#_x0000_t75" style="width:507pt;height:71.25pt" o:ole="">
             <v:imagedata r:id="rId12" o:title=""/>
           </v:shape>
-          <w:control r:id="rId13" w:name="DefaultOcxName4" w:shapeid="_x0000_i1099"/>
+          <w:control r:id="rId13" w:name="DefaultOcxName4" w:shapeid="_x0000_i1034"/>
         </w:object>
       </w:r>
     </w:p>
@@ -355,10 +355,10 @@
           <w:szCs w:val="24"/>
         </w:rPr>
         <w:object w:dxaOrig="1440" w:dyaOrig="1440">
-          <v:shape id="_x0000_i1100" type="#_x0000_t75" style="width:507pt;height:71.25pt" o:ole="">
+          <v:shape id="_x0000_i1036" type="#_x0000_t75" style="width:507pt;height:71.25pt" o:ole="">
             <v:imagedata r:id="rId14" o:title=""/>
           </v:shape>
-          <w:control r:id="rId15" w:name="DefaultOcxName5" w:shapeid="_x0000_i1100"/>
+          <w:control r:id="rId15" w:name="DefaultOcxName5" w:shapeid="_x0000_i1036"/>
         </w:object>
       </w:r>
     </w:p>
@@ -428,10 +428,10 @@
         </w:rPr>
         <w:lastRenderedPageBreak/>
         <w:object w:dxaOrig="1440" w:dyaOrig="1440">
-          <v:shape id="_x0000_i1101" type="#_x0000_t75" style="width:507pt;height:71.25pt" o:ole="">
+          <v:shape id="_x0000_i1038" type="#_x0000_t75" style="width:507pt;height:71.25pt" o:ole="">
             <v:imagedata r:id="rId16" o:title=""/>
           </v:shape>
-          <w:control r:id="rId17" w:name="DefaultOcxName6" w:shapeid="_x0000_i1101"/>
+          <w:control r:id="rId17" w:name="DefaultOcxName6" w:shapeid="_x0000_i1038"/>
         </w:object>
       </w:r>
     </w:p>
@@ -500,10 +500,10 @@
           <w:szCs w:val="24"/>
         </w:rPr>
         <w:object w:dxaOrig="1440" w:dyaOrig="1440">
-          <v:shape id="_x0000_i1102" type="#_x0000_t75" style="width:507pt;height:71.25pt" o:ole="">
+          <v:shape id="_x0000_i1040" type="#_x0000_t75" style="width:507pt;height:71.25pt" o:ole="">
             <v:imagedata r:id="rId18" o:title=""/>
           </v:shape>
-          <w:control r:id="rId19" w:name="DefaultOcxName7" w:shapeid="_x0000_i1102"/>
+          <w:control r:id="rId19" w:name="DefaultOcxName7" w:shapeid="_x0000_i1040"/>
         </w:object>
       </w:r>
     </w:p>
@@ -572,10 +572,10 @@
           <w:szCs w:val="24"/>
         </w:rPr>
         <w:object w:dxaOrig="1440" w:dyaOrig="1440">
-          <v:shape id="_x0000_i1103" type="#_x0000_t75" style="width:507pt;height:71.25pt" o:ole="">
+          <v:shape id="_x0000_i1042" type="#_x0000_t75" style="width:507pt;height:71.25pt" o:ole="">
             <v:imagedata r:id="rId20" o:title=""/>
           </v:shape>
-          <w:control r:id="rId21" w:name="DefaultOcxName8" w:shapeid="_x0000_i1103"/>
+          <w:control r:id="rId21" w:name="DefaultOcxName8" w:shapeid="_x0000_i1042"/>
         </w:object>
       </w:r>
     </w:p>
@@ -644,10 +644,10 @@
           <w:szCs w:val="24"/>
         </w:rPr>
         <w:object w:dxaOrig="1440" w:dyaOrig="1440">
-          <v:shape id="_x0000_i1104" type="#_x0000_t75" style="width:507pt;height:71.25pt" o:ole="">
+          <v:shape id="_x0000_i1044" type="#_x0000_t75" style="width:507pt;height:71.25pt" o:ole="">
             <v:imagedata r:id="rId22" o:title=""/>
           </v:shape>
-          <w:control r:id="rId23" w:name="DefaultOcxName9" w:shapeid="_x0000_i1104"/>
+          <w:control r:id="rId23" w:name="DefaultOcxName9" w:shapeid="_x0000_i1044"/>
         </w:object>
       </w:r>
     </w:p>
@@ -688,10 +688,10 @@
           <w:szCs w:val="24"/>
         </w:rPr>
         <w:object w:dxaOrig="1440" w:dyaOrig="1440">
-          <v:shape id="_x0000_i1105" type="#_x0000_t75" style="width:507pt;height:39.75pt" o:ole="">
+          <v:shape id="_x0000_i1046" type="#_x0000_t75" style="width:507pt;height:39.75pt" o:ole="">
             <v:imagedata r:id="rId24" o:title=""/>
           </v:shape>
-          <w:control r:id="rId25" w:name="DefaultOcxName10" w:shapeid="_x0000_i1105"/>
+          <w:control r:id="rId25" w:name="DefaultOcxName10" w:shapeid="_x0000_i1046"/>
         </w:object>
       </w:r>
     </w:p>
@@ -732,10 +732,10 @@
           <w:szCs w:val="24"/>
         </w:rPr>
         <w:object w:dxaOrig="1440" w:dyaOrig="1440">
-          <v:shape id="_x0000_i1106" type="#_x0000_t75" style="width:507pt;height:29.25pt" o:ole="">
+          <v:shape id="_x0000_i1048" type="#_x0000_t75" style="width:507pt;height:29.25pt" o:ole="">
             <v:imagedata r:id="rId26" o:title=""/>
           </v:shape>
-          <w:control r:id="rId27" w:name="DefaultOcxName11" w:shapeid="_x0000_i1106"/>
+          <w:control r:id="rId27" w:name="DefaultOcxName11" w:shapeid="_x0000_i1048"/>
         </w:object>
       </w:r>
     </w:p>
@@ -776,10 +776,10 @@
           <w:szCs w:val="24"/>
         </w:rPr>
         <w:object w:dxaOrig="1440" w:dyaOrig="1440">
-          <v:shape id="_x0000_i1107" type="#_x0000_t75" style="width:507pt;height:71.25pt" o:ole="">
+          <v:shape id="_x0000_i1050" type="#_x0000_t75" style="width:507pt;height:71.25pt" o:ole="">
             <v:imagedata r:id="rId28" o:title=""/>
           </v:shape>
-          <w:control r:id="rId29" w:name="DefaultOcxName12" w:shapeid="_x0000_i1107"/>
+          <w:control r:id="rId29" w:name="DefaultOcxName12" w:shapeid="_x0000_i1050"/>
         </w:object>
       </w:r>
     </w:p>
@@ -791,10 +791,10 @@
           <w:szCs w:val="24"/>
         </w:rPr>
         <w:object w:dxaOrig="1440" w:dyaOrig="1440">
-          <v:shape id="_x0000_i1093" type="#_x0000_t75" style="width:36.75pt;height:22.5pt" o:ole="">
+          <v:shape id="_x0000_i1052" type="#_x0000_t75" style="width:36.75pt;height:22.5pt" o:ole="">
             <v:imagedata r:id="rId30" o:title=""/>
           </v:shape>
-          <w:control r:id="rId31" w:name="DefaultOcxName13" w:shapeid="_x0000_i1093"/>
+          <w:control r:id="rId31" w:name="DefaultOcxName13" w:shapeid="_x0000_i1052"/>
         </w:object>
       </w:r>
     </w:p>

</xml_diff>